<commit_message>
Update readme + Scrum report Week 6
</commit_message>
<xml_diff>
--- a/Reporting/ScrumMeetings/SCRUM-MEETING-Week 6.docx
+++ b/Reporting/ScrumMeetings/SCRUM-MEETING-Week 6.docx
@@ -22,16 +22,11 @@
       <w:r>
         <w:t xml:space="preserve">SCRUM MEETING WEEK </w:t>
       </w:r>
-      <w:proofErr w:type="gramStart"/>
       <w:r>
         <w:t>6</w:t>
       </w:r>
       <w:r>
-        <w:t xml:space="preserve">  -</w:t>
-      </w:r>
-      <w:proofErr w:type="gramEnd"/>
-      <w:r>
-        <w:t xml:space="preserve"> Team Accord</w:t>
+        <w:t xml:space="preserve">  - Team Accord</w:t>
       </w:r>
     </w:p>
     <w:p>
@@ -304,16 +299,8 @@
               <w:rPr>
                 <w:rFonts w:ascii="Times New Roman" w:eastAsia="Times New Roman" w:hAnsi="Times New Roman" w:cs="Times New Roman"/>
               </w:rPr>
-              <w:t xml:space="preserve">Understand how to construct system </w:t>
-            </w:r>
-            <w:proofErr w:type="gramStart"/>
-            <w:r>
-              <w:rPr>
-                <w:rFonts w:ascii="Times New Roman" w:eastAsia="Times New Roman" w:hAnsi="Times New Roman" w:cs="Times New Roman"/>
-              </w:rPr>
-              <w:t>diagrams</w:t>
-            </w:r>
-            <w:proofErr w:type="gramEnd"/>
+              <w:t>Understand how to construct system diagrams</w:t>
+            </w:r>
           </w:p>
           <w:p>
             <w:pPr>
@@ -330,27 +317,13 @@
               <w:rPr>
                 <w:rFonts w:ascii="Times New Roman" w:eastAsia="Times New Roman" w:hAnsi="Times New Roman" w:cs="Times New Roman"/>
               </w:rPr>
-              <w:t xml:space="preserve">Understand how to </w:t>
-            </w:r>
-            <w:proofErr w:type="gramStart"/>
-            <w:r>
-              <w:rPr>
-                <w:rFonts w:ascii="Times New Roman" w:eastAsia="Times New Roman" w:hAnsi="Times New Roman" w:cs="Times New Roman"/>
-              </w:rPr>
-              <w:t xml:space="preserve">construct </w:t>
-            </w:r>
-            <w:r>
-              <w:rPr>
-                <w:rFonts w:ascii="Times New Roman" w:eastAsia="Times New Roman" w:hAnsi="Times New Roman" w:cs="Times New Roman"/>
-              </w:rPr>
-              <w:t xml:space="preserve"> model</w:t>
-            </w:r>
-            <w:proofErr w:type="gramEnd"/>
-            <w:r>
-              <w:rPr>
-                <w:rFonts w:ascii="Times New Roman" w:eastAsia="Times New Roman" w:hAnsi="Times New Roman" w:cs="Times New Roman"/>
-              </w:rPr>
-              <w:t xml:space="preserve"> diagrams for use cases and requirements (sequence diagrams, DFDs)</w:t>
+              <w:t xml:space="preserve">Understand how to construct </w:t>
+            </w:r>
+            <w:r>
+              <w:rPr>
+                <w:rFonts w:ascii="Times New Roman" w:eastAsia="Times New Roman" w:hAnsi="Times New Roman" w:cs="Times New Roman"/>
+              </w:rPr>
+              <w:t xml:space="preserve"> model diagrams for use cases and requirements (sequence diagrams, DFDs)</w:t>
             </w:r>
           </w:p>
           <w:p>
@@ -368,21 +341,7 @@
               <w:rPr>
                 <w:rFonts w:ascii="Times New Roman" w:eastAsia="Times New Roman" w:hAnsi="Times New Roman" w:cs="Times New Roman"/>
               </w:rPr>
-              <w:t>Understand how to write unit tests in Python (</w:t>
-            </w:r>
-            <w:proofErr w:type="spellStart"/>
-            <w:r>
-              <w:rPr>
-                <w:rFonts w:ascii="Times New Roman" w:eastAsia="Times New Roman" w:hAnsi="Times New Roman" w:cs="Times New Roman"/>
-              </w:rPr>
-              <w:t>PyUnit</w:t>
-            </w:r>
-            <w:proofErr w:type="spellEnd"/>
-            <w:r>
-              <w:rPr>
-                <w:rFonts w:ascii="Times New Roman" w:eastAsia="Times New Roman" w:hAnsi="Times New Roman" w:cs="Times New Roman"/>
-              </w:rPr>
-              <w:t>) and React</w:t>
+              <w:t>Understand how to write unit tests in Python (PyUnit) and React</w:t>
             </w:r>
           </w:p>
           <w:p>
@@ -1024,15 +983,7 @@
                 <w:rFonts w:ascii="Times New Roman" w:eastAsia="Times New Roman" w:hAnsi="Times New Roman" w:cs="Times New Roman"/>
                 <w:spacing w:val="-1"/>
               </w:rPr>
-              <w:t xml:space="preserve">Immanuel </w:t>
-            </w:r>
-            <w:proofErr w:type="spellStart"/>
-            <w:r>
-              <w:rPr>
-                <w:rFonts w:ascii="Times New Roman" w:eastAsia="Times New Roman" w:hAnsi="Times New Roman" w:cs="Times New Roman"/>
-                <w:spacing w:val="-1"/>
-              </w:rPr>
-              <w:t>Wiessle</w:t>
+              <w:t>Immanuel Wiessle</w:t>
             </w:r>
             <w:r>
               <w:rPr>
@@ -1041,7 +992,6 @@
               </w:rPr>
               <w:t>r</w:t>
             </w:r>
-            <w:proofErr w:type="spellEnd"/>
           </w:p>
         </w:tc>
         <w:tc>
@@ -1176,7 +1126,7 @@
           <w:szCs w:val="34"/>
         </w:rPr>
         <w:drawing>
-          <wp:inline distT="0" distB="0" distL="0" distR="0" wp14:anchorId="6D1B55F2" wp14:editId="244E8D83">
+          <wp:inline distT="0" distB="0" distL="0" distR="0" wp14:anchorId="6D1B55F2" wp14:editId="5D7B67F7">
             <wp:extent cx="185738" cy="185738"/>
             <wp:effectExtent l="0" t="0" r="5080" b="5080"/>
             <wp:docPr id="459473846" name="Picture 2" descr=":pencil2:"/>
@@ -1363,17 +1313,8 @@
                 <w:rFonts w:ascii="Times New Roman" w:eastAsia="Times New Roman" w:hAnsi="Times New Roman" w:cs="Times New Roman"/>
                 <w:spacing w:val="-1"/>
               </w:rPr>
-              <w:t xml:space="preserve">Finalizing prior drafts, creating new drafts for new </w:t>
-            </w:r>
-            <w:proofErr w:type="gramStart"/>
-            <w:r>
-              <w:rPr>
-                <w:rFonts w:ascii="Times New Roman" w:eastAsia="Times New Roman" w:hAnsi="Times New Roman" w:cs="Times New Roman"/>
-                <w:spacing w:val="-1"/>
-              </w:rPr>
-              <w:t>issues</w:t>
-            </w:r>
-            <w:proofErr w:type="gramEnd"/>
+              <w:t>Finalizing prior drafts, creating new drafts for new issues</w:t>
+            </w:r>
           </w:p>
           <w:p>
             <w:pPr>
@@ -1917,17 +1858,15 @@
                 <w:rFonts w:ascii="Times New Roman" w:eastAsia="Times New Roman" w:hAnsi="Times New Roman" w:cs="Times New Roman"/>
                 <w:spacing w:val="-1"/>
               </w:rPr>
-              <w:t xml:space="preserve"> for login page and registration </w:t>
-            </w:r>
-            <w:proofErr w:type="gramStart"/>
-            <w:r>
-              <w:rPr>
-                <w:rFonts w:ascii="Times New Roman" w:eastAsia="Times New Roman" w:hAnsi="Times New Roman" w:cs="Times New Roman"/>
-                <w:spacing w:val="-1"/>
-              </w:rPr>
-              <w:t>page</w:t>
-            </w:r>
-            <w:proofErr w:type="gramEnd"/>
+              <w:t xml:space="preserve"> for login page and registration page</w:t>
+            </w:r>
+            <w:r>
+              <w:rPr>
+                <w:rFonts w:ascii="Times New Roman" w:eastAsia="Times New Roman" w:hAnsi="Times New Roman" w:cs="Times New Roman"/>
+                <w:spacing w:val="-1"/>
+              </w:rPr>
+              <w:t>.</w:t>
+            </w:r>
           </w:p>
           <w:p>
             <w:pPr>
@@ -1988,7 +1927,35 @@
                 <w:rFonts w:ascii="Times New Roman" w:eastAsia="Times New Roman" w:hAnsi="Times New Roman" w:cs="Times New Roman"/>
                 <w:spacing w:val="-1"/>
               </w:rPr>
-              <w:t>5 members * 8 hours = 40 hours</w:t>
+              <w:t xml:space="preserve">5 members * </w:t>
+            </w:r>
+            <w:r>
+              <w:rPr>
+                <w:rFonts w:ascii="Times New Roman" w:eastAsia="Times New Roman" w:hAnsi="Times New Roman" w:cs="Times New Roman"/>
+                <w:spacing w:val="-1"/>
+              </w:rPr>
+              <w:t>12</w:t>
+            </w:r>
+            <w:r>
+              <w:rPr>
+                <w:rFonts w:ascii="Times New Roman" w:eastAsia="Times New Roman" w:hAnsi="Times New Roman" w:cs="Times New Roman"/>
+                <w:spacing w:val="-1"/>
+              </w:rPr>
+              <w:t xml:space="preserve"> hours = </w:t>
+            </w:r>
+            <w:r>
+              <w:rPr>
+                <w:rFonts w:ascii="Times New Roman" w:eastAsia="Times New Roman" w:hAnsi="Times New Roman" w:cs="Times New Roman"/>
+                <w:spacing w:val="-1"/>
+              </w:rPr>
+              <w:t>60</w:t>
+            </w:r>
+            <w:r>
+              <w:rPr>
+                <w:rFonts w:ascii="Times New Roman" w:eastAsia="Times New Roman" w:hAnsi="Times New Roman" w:cs="Times New Roman"/>
+                <w:spacing w:val="-1"/>
+              </w:rPr>
+              <w:t xml:space="preserve"> hours</w:t>
             </w:r>
           </w:p>
         </w:tc>
@@ -2047,7 +2014,21 @@
                 <w:rFonts w:ascii="Times New Roman" w:eastAsia="Times New Roman" w:hAnsi="Times New Roman" w:cs="Times New Roman"/>
                 <w:spacing w:val="-1"/>
               </w:rPr>
-              <w:t>: 6 hours</w:t>
+              <w:t xml:space="preserve">: </w:t>
+            </w:r>
+            <w:r>
+              <w:rPr>
+                <w:rFonts w:ascii="Times New Roman" w:eastAsia="Times New Roman" w:hAnsi="Times New Roman" w:cs="Times New Roman"/>
+                <w:spacing w:val="-1"/>
+              </w:rPr>
+              <w:t>10</w:t>
+            </w:r>
+            <w:r>
+              <w:rPr>
+                <w:rFonts w:ascii="Times New Roman" w:eastAsia="Times New Roman" w:hAnsi="Times New Roman" w:cs="Times New Roman"/>
+                <w:spacing w:val="-1"/>
+              </w:rPr>
+              <w:t xml:space="preserve"> hours</w:t>
             </w:r>
           </w:p>
           <w:p>
@@ -2067,14 +2048,35 @@
                 <w:rFonts w:ascii="Times New Roman" w:eastAsia="Times New Roman" w:hAnsi="Times New Roman" w:cs="Times New Roman"/>
                 <w:spacing w:val="-1"/>
               </w:rPr>
-              <w:t>Creating the system diagram</w:t>
-            </w:r>
-            <w:r>
-              <w:rPr>
-                <w:rFonts w:ascii="Times New Roman" w:eastAsia="Times New Roman" w:hAnsi="Times New Roman" w:cs="Times New Roman"/>
-                <w:spacing w:val="-1"/>
-              </w:rPr>
-              <w:t>: 3 hours</w:t>
+              <w:t>Finalizing the completed system diagram, UML diagram and DFDs</w:t>
+            </w:r>
+            <w:r>
+              <w:rPr>
+                <w:rFonts w:ascii="Times New Roman" w:eastAsia="Times New Roman" w:hAnsi="Times New Roman" w:cs="Times New Roman"/>
+                <w:spacing w:val="-1"/>
+              </w:rPr>
+              <w:t xml:space="preserve">: </w:t>
+            </w:r>
+            <w:r>
+              <w:rPr>
+                <w:rFonts w:ascii="Times New Roman" w:eastAsia="Times New Roman" w:hAnsi="Times New Roman" w:cs="Times New Roman"/>
+                <w:spacing w:val="-1"/>
+              </w:rPr>
+              <w:t xml:space="preserve">4 </w:t>
+            </w:r>
+            <w:r>
+              <w:rPr>
+                <w:rFonts w:ascii="Times New Roman" w:eastAsia="Times New Roman" w:hAnsi="Times New Roman" w:cs="Times New Roman"/>
+                <w:spacing w:val="-1"/>
+              </w:rPr>
+              <w:t>hour</w:t>
+            </w:r>
+            <w:r>
+              <w:rPr>
+                <w:rFonts w:ascii="Times New Roman" w:eastAsia="Times New Roman" w:hAnsi="Times New Roman" w:cs="Times New Roman"/>
+                <w:spacing w:val="-1"/>
+              </w:rPr>
+              <w:t>s</w:t>
             </w:r>
           </w:p>
           <w:p>
@@ -2094,14 +2096,42 @@
                 <w:rFonts w:ascii="Times New Roman" w:eastAsia="Times New Roman" w:hAnsi="Times New Roman" w:cs="Times New Roman"/>
                 <w:spacing w:val="-1"/>
               </w:rPr>
-              <w:t>Finalizing the completed system diagram, UML diagram and DFDs</w:t>
-            </w:r>
-            <w:r>
-              <w:rPr>
-                <w:rFonts w:ascii="Times New Roman" w:eastAsia="Times New Roman" w:hAnsi="Times New Roman" w:cs="Times New Roman"/>
-                <w:spacing w:val="-1"/>
-              </w:rPr>
-              <w:t>: 1 hour</w:t>
+              <w:t>Creating the</w:t>
+            </w:r>
+            <w:r>
+              <w:rPr>
+                <w:rFonts w:ascii="Times New Roman" w:eastAsia="Times New Roman" w:hAnsi="Times New Roman" w:cs="Times New Roman"/>
+                <w:spacing w:val="-1"/>
+              </w:rPr>
+              <w:t xml:space="preserve"> login</w:t>
+            </w:r>
+            <w:r>
+              <w:rPr>
+                <w:rFonts w:ascii="Times New Roman" w:eastAsia="Times New Roman" w:hAnsi="Times New Roman" w:cs="Times New Roman"/>
+                <w:spacing w:val="-1"/>
+              </w:rPr>
+              <w:t xml:space="preserve"> page for the application</w:t>
+            </w:r>
+            <w:r>
+              <w:rPr>
+                <w:rFonts w:ascii="Times New Roman" w:eastAsia="Times New Roman" w:hAnsi="Times New Roman" w:cs="Times New Roman"/>
+                <w:spacing w:val="-1"/>
+              </w:rPr>
+              <w:t xml:space="preserve">: </w:t>
+            </w:r>
+            <w:r>
+              <w:rPr>
+                <w:rFonts w:ascii="Times New Roman" w:eastAsia="Times New Roman" w:hAnsi="Times New Roman" w:cs="Times New Roman"/>
+                <w:spacing w:val="-1"/>
+              </w:rPr>
+              <w:t>10</w:t>
+            </w:r>
+            <w:r>
+              <w:rPr>
+                <w:rFonts w:ascii="Times New Roman" w:eastAsia="Times New Roman" w:hAnsi="Times New Roman" w:cs="Times New Roman"/>
+                <w:spacing w:val="-1"/>
+              </w:rPr>
+              <w:t xml:space="preserve"> hours</w:t>
             </w:r>
           </w:p>
           <w:p>
@@ -2121,14 +2151,35 @@
                 <w:rFonts w:ascii="Times New Roman" w:eastAsia="Times New Roman" w:hAnsi="Times New Roman" w:cs="Times New Roman"/>
                 <w:spacing w:val="-1"/>
               </w:rPr>
-              <w:t>Creating the home page for the application</w:t>
-            </w:r>
-            <w:r>
-              <w:rPr>
-                <w:rFonts w:ascii="Times New Roman" w:eastAsia="Times New Roman" w:hAnsi="Times New Roman" w:cs="Times New Roman"/>
-                <w:spacing w:val="-1"/>
-              </w:rPr>
-              <w:t>: 6 hours</w:t>
+              <w:t xml:space="preserve">Creating the </w:t>
+            </w:r>
+            <w:r>
+              <w:rPr>
+                <w:rFonts w:ascii="Times New Roman" w:eastAsia="Times New Roman" w:hAnsi="Times New Roman" w:cs="Times New Roman"/>
+                <w:spacing w:val="-1"/>
+              </w:rPr>
+              <w:t>account creation</w:t>
+            </w:r>
+            <w:r>
+              <w:rPr>
+                <w:rFonts w:ascii="Times New Roman" w:eastAsia="Times New Roman" w:hAnsi="Times New Roman" w:cs="Times New Roman"/>
+                <w:spacing w:val="-1"/>
+              </w:rPr>
+              <w:t xml:space="preserve"> page for the application: </w:t>
+            </w:r>
+            <w:r>
+              <w:rPr>
+                <w:rFonts w:ascii="Times New Roman" w:eastAsia="Times New Roman" w:hAnsi="Times New Roman" w:cs="Times New Roman"/>
+                <w:spacing w:val="-1"/>
+              </w:rPr>
+              <w:t>15</w:t>
+            </w:r>
+            <w:r>
+              <w:rPr>
+                <w:rFonts w:ascii="Times New Roman" w:eastAsia="Times New Roman" w:hAnsi="Times New Roman" w:cs="Times New Roman"/>
+                <w:spacing w:val="-1"/>
+              </w:rPr>
+              <w:t xml:space="preserve"> hours</w:t>
             </w:r>
           </w:p>
           <w:p>
@@ -2149,6 +2200,33 @@
                 <w:spacing w:val="-1"/>
               </w:rPr>
               <w:t>Writing unit tests for the login and account creation page</w:t>
+            </w:r>
+            <w:r>
+              <w:rPr>
+                <w:rFonts w:ascii="Times New Roman" w:eastAsia="Times New Roman" w:hAnsi="Times New Roman" w:cs="Times New Roman"/>
+                <w:spacing w:val="-1"/>
+              </w:rPr>
+              <w:t>: 15 hours</w:t>
+            </w:r>
+          </w:p>
+          <w:p>
+            <w:pPr>
+              <w:pStyle w:val="ListParagraph"/>
+              <w:numPr>
+                <w:ilvl w:val="0"/>
+                <w:numId w:val="10"/>
+              </w:numPr>
+              <w:rPr>
+                <w:rFonts w:ascii="Times New Roman" w:eastAsia="Times New Roman" w:hAnsi="Times New Roman" w:cs="Times New Roman"/>
+                <w:spacing w:val="-1"/>
+              </w:rPr>
+            </w:pPr>
+            <w:r>
+              <w:rPr>
+                <w:rFonts w:ascii="Times New Roman" w:eastAsia="Times New Roman" w:hAnsi="Times New Roman" w:cs="Times New Roman"/>
+                <w:spacing w:val="-1"/>
+              </w:rPr>
+              <w:t>Total: 54 hours</w:t>
             </w:r>
           </w:p>
         </w:tc>
@@ -2203,6 +2281,13 @@
               <w:t xml:space="preserve">Colin Lefter </w:t>
             </w:r>
             <w:r>
+              <w:rPr>
+                <w:rFonts w:ascii="Times New Roman" w:eastAsia="Times New Roman" w:hAnsi="Times New Roman" w:cs="Times New Roman"/>
+                <w:spacing w:val="-1"/>
+              </w:rPr>
+              <w:t xml:space="preserve">(12 hours) </w:t>
+            </w:r>
+            <w:r>
               <w:sym w:font="Wingdings" w:char="F0E0"/>
             </w:r>
             <w:r>
@@ -2224,17 +2309,15 @@
                 <w:rFonts w:ascii="Times New Roman" w:eastAsia="Times New Roman" w:hAnsi="Times New Roman" w:cs="Times New Roman"/>
                 <w:spacing w:val="-1"/>
               </w:rPr>
-              <w:t xml:space="preserve">, along with unit tests for the database prior to writing </w:t>
-            </w:r>
-            <w:proofErr w:type="gramStart"/>
-            <w:r>
-              <w:rPr>
-                <w:rFonts w:ascii="Times New Roman" w:eastAsia="Times New Roman" w:hAnsi="Times New Roman" w:cs="Times New Roman"/>
-                <w:spacing w:val="-1"/>
-              </w:rPr>
-              <w:t>code</w:t>
-            </w:r>
-            <w:proofErr w:type="gramEnd"/>
+              <w:t>, along with unit tests for the database prior to writing code</w:t>
+            </w:r>
+            <w:r>
+              <w:rPr>
+                <w:rFonts w:ascii="Times New Roman" w:eastAsia="Times New Roman" w:hAnsi="Times New Roman" w:cs="Times New Roman"/>
+                <w:spacing w:val="-1"/>
+              </w:rPr>
+              <w:t xml:space="preserve">. </w:t>
+            </w:r>
           </w:p>
           <w:p>
             <w:pPr>
@@ -2256,6 +2339,13 @@
               <w:t xml:space="preserve">Hoc Nguyen </w:t>
             </w:r>
             <w:r>
+              <w:rPr>
+                <w:rFonts w:ascii="Times New Roman" w:eastAsia="Times New Roman" w:hAnsi="Times New Roman" w:cs="Times New Roman"/>
+                <w:spacing w:val="-1"/>
+              </w:rPr>
+              <w:t xml:space="preserve">(12 hours) </w:t>
+            </w:r>
+            <w:r>
               <w:sym w:font="Wingdings" w:char="F0E0"/>
             </w:r>
             <w:r>
@@ -2263,31 +2353,8 @@
                 <w:rFonts w:ascii="Times New Roman" w:eastAsia="Times New Roman" w:hAnsi="Times New Roman" w:cs="Times New Roman"/>
                 <w:spacing w:val="-1"/>
               </w:rPr>
-              <w:t xml:space="preserve"> </w:t>
-            </w:r>
-            <w:r>
-              <w:rPr>
-                <w:rFonts w:ascii="Times New Roman" w:eastAsia="Times New Roman" w:hAnsi="Times New Roman" w:cs="Times New Roman"/>
-                <w:spacing w:val="-1"/>
-              </w:rPr>
-              <w:t>Finalizing the DFDs</w:t>
-            </w:r>
-            <w:r>
-              <w:rPr>
-                <w:rFonts w:ascii="Times New Roman" w:eastAsia="Times New Roman" w:hAnsi="Times New Roman" w:cs="Times New Roman"/>
-                <w:spacing w:val="-1"/>
-              </w:rPr>
-              <w:t xml:space="preserve">, creating the login </w:t>
-            </w:r>
-            <w:proofErr w:type="gramStart"/>
-            <w:r>
-              <w:rPr>
-                <w:rFonts w:ascii="Times New Roman" w:eastAsia="Times New Roman" w:hAnsi="Times New Roman" w:cs="Times New Roman"/>
-                <w:spacing w:val="-1"/>
-              </w:rPr>
-              <w:t>page</w:t>
-            </w:r>
-            <w:proofErr w:type="gramEnd"/>
+              <w:t xml:space="preserve"> Finalizing the DFDs, creating the login page</w:t>
+            </w:r>
           </w:p>
           <w:p>
             <w:pPr>
@@ -2306,17 +2373,8 @@
                 <w:rFonts w:ascii="Times New Roman" w:eastAsia="Times New Roman" w:hAnsi="Times New Roman" w:cs="Times New Roman"/>
                 <w:spacing w:val="-1"/>
               </w:rPr>
-              <w:t xml:space="preserve">Immanuel </w:t>
-            </w:r>
-            <w:proofErr w:type="spellStart"/>
-            <w:r>
-              <w:rPr>
-                <w:rFonts w:ascii="Times New Roman" w:eastAsia="Times New Roman" w:hAnsi="Times New Roman" w:cs="Times New Roman"/>
-                <w:spacing w:val="-1"/>
-              </w:rPr>
-              <w:t>Wiessler</w:t>
-            </w:r>
-            <w:proofErr w:type="spellEnd"/>
+              <w:t>Immanuel Wiessler</w:t>
+            </w:r>
             <w:r>
               <w:rPr>
                 <w:rFonts w:ascii="Times New Roman" w:eastAsia="Times New Roman" w:hAnsi="Times New Roman" w:cs="Times New Roman"/>
@@ -2325,6 +2383,20 @@
               <w:t xml:space="preserve"> </w:t>
             </w:r>
             <w:r>
+              <w:rPr>
+                <w:rFonts w:ascii="Times New Roman" w:eastAsia="Times New Roman" w:hAnsi="Times New Roman" w:cs="Times New Roman"/>
+                <w:spacing w:val="-1"/>
+              </w:rPr>
+              <w:t xml:space="preserve">(12 hours) </w:t>
+            </w:r>
+            <w:r>
+              <w:rPr>
+                <w:rFonts w:ascii="Times New Roman" w:eastAsia="Times New Roman" w:hAnsi="Times New Roman" w:cs="Times New Roman"/>
+                <w:spacing w:val="-1"/>
+              </w:rPr>
+              <w:t xml:space="preserve"> </w:t>
+            </w:r>
+            <w:r>
               <w:sym w:font="Wingdings" w:char="F0E0"/>
             </w:r>
             <w:r>
@@ -2339,14 +2411,7 @@
                 <w:rFonts w:ascii="Times New Roman" w:eastAsia="Times New Roman" w:hAnsi="Times New Roman" w:cs="Times New Roman"/>
                 <w:spacing w:val="-1"/>
               </w:rPr>
-              <w:t xml:space="preserve"> </w:t>
-            </w:r>
-            <w:r>
-              <w:rPr>
-                <w:rFonts w:ascii="Times New Roman" w:eastAsia="Times New Roman" w:hAnsi="Times New Roman" w:cs="Times New Roman"/>
-                <w:spacing w:val="-1"/>
-              </w:rPr>
-              <w:t>(along with unit tests prior to writing code)</w:t>
+              <w:t xml:space="preserve"> (along with unit tests prior to writing code)</w:t>
             </w:r>
           </w:p>
           <w:p>
@@ -2369,6 +2434,13 @@
               <w:t xml:space="preserve">Bao Pham </w:t>
             </w:r>
             <w:r>
+              <w:rPr>
+                <w:rFonts w:ascii="Times New Roman" w:eastAsia="Times New Roman" w:hAnsi="Times New Roman" w:cs="Times New Roman"/>
+                <w:spacing w:val="-1"/>
+              </w:rPr>
+              <w:t xml:space="preserve">(12 hours) </w:t>
+            </w:r>
+            <w:r>
               <w:sym w:font="Wingdings" w:char="F0E0"/>
             </w:r>
             <w:r>
@@ -2410,7 +2482,28 @@
                 <w:rFonts w:ascii="Times New Roman" w:eastAsia="Times New Roman" w:hAnsi="Times New Roman" w:cs="Times New Roman"/>
                 <w:spacing w:val="-1"/>
               </w:rPr>
-              <w:t xml:space="preserve">Toby Nguyen </w:t>
+              <w:t>Toby Nguyen</w:t>
+            </w:r>
+            <w:r>
+              <w:rPr>
+                <w:rFonts w:ascii="Times New Roman" w:eastAsia="Times New Roman" w:hAnsi="Times New Roman" w:cs="Times New Roman"/>
+                <w:spacing w:val="-1"/>
+              </w:rPr>
+              <w:t xml:space="preserve"> </w:t>
+            </w:r>
+            <w:r>
+              <w:rPr>
+                <w:rFonts w:ascii="Times New Roman" w:eastAsia="Times New Roman" w:hAnsi="Times New Roman" w:cs="Times New Roman"/>
+                <w:spacing w:val="-1"/>
+              </w:rPr>
+              <w:t xml:space="preserve">(12 hours) </w:t>
+            </w:r>
+            <w:r>
+              <w:rPr>
+                <w:rFonts w:ascii="Times New Roman" w:eastAsia="Times New Roman" w:hAnsi="Times New Roman" w:cs="Times New Roman"/>
+                <w:spacing w:val="-1"/>
+              </w:rPr>
+              <w:t xml:space="preserve"> </w:t>
             </w:r>
             <w:r>
               <w:sym w:font="Wingdings" w:char="F0E0"/>
@@ -2434,14 +2527,7 @@
                 <w:rFonts w:ascii="Times New Roman" w:eastAsia="Times New Roman" w:hAnsi="Times New Roman" w:cs="Times New Roman"/>
                 <w:spacing w:val="-1"/>
               </w:rPr>
-              <w:t xml:space="preserve"> </w:t>
-            </w:r>
-            <w:r>
-              <w:rPr>
-                <w:rFonts w:ascii="Times New Roman" w:eastAsia="Times New Roman" w:hAnsi="Times New Roman" w:cs="Times New Roman"/>
-                <w:spacing w:val="-1"/>
-              </w:rPr>
-              <w:t>(along with unit tests prior to writing code)</w:t>
+              <w:t xml:space="preserve"> (along with unit tests prior to writing code)</w:t>
             </w:r>
           </w:p>
         </w:tc>
@@ -2592,6 +2678,7 @@
           <w:sz w:val="34"/>
           <w:szCs w:val="34"/>
         </w:rPr>
+        <w:lastRenderedPageBreak/>
         <w:fldChar w:fldCharType="begin"/>
       </w:r>
       <w:r>
@@ -2627,7 +2714,7 @@
           <w:szCs w:val="34"/>
         </w:rPr>
         <w:drawing>
-          <wp:inline distT="0" distB="0" distL="0" distR="0" wp14:anchorId="0D65B72C" wp14:editId="3E1770C8">
+          <wp:inline distT="0" distB="0" distL="0" distR="0" wp14:anchorId="0D65B72C" wp14:editId="0EE40AB5">
             <wp:extent cx="178594" cy="178594"/>
             <wp:effectExtent l="0" t="0" r="0" b="0"/>
             <wp:docPr id="306956271" name="Picture 1" descr=":books:"/>
@@ -2706,13 +2793,11 @@
         </w:numPr>
       </w:pPr>
       <w:r>
-        <w:t xml:space="preserve">Lecture </w:t>
+        <w:t>Lecture slides</w:t>
       </w:r>
-      <w:proofErr w:type="gramStart"/>
       <w:r>
-        <w:t>slides</w:t>
+        <w:t>.</w:t>
       </w:r>
-      <w:proofErr w:type="gramEnd"/>
     </w:p>
     <w:p>
       <w:pPr>
@@ -2724,6 +2809,9 @@
       <w:r>
         <w:t>Django documentation for database implementation</w:t>
       </w:r>
+      <w:r>
+        <w:t>.</w:t>
+      </w:r>
     </w:p>
     <w:p>
       <w:pPr>
@@ -2734,6 +2822,9 @@
       </w:pPr>
       <w:r>
         <w:t>Documentation for React and TypeScript</w:t>
+      </w:r>
+      <w:r>
+        <w:t>.</w:t>
       </w:r>
     </w:p>
     <w:sectPr>
@@ -3684,6 +3775,119 @@
     </w:lvl>
   </w:abstractNum>
   <w:abstractNum w:abstractNumId="7" w15:restartNumberingAfterBreak="0">
+    <w:nsid w:val="3C831E39"/>
+    <w:multiLevelType w:val="hybridMultilevel"/>
+    <w:tmpl w:val="7F020876"/>
+    <w:lvl w:ilvl="0" w:tplc="D660C796">
+      <w:start w:val="5"/>
+      <w:numFmt w:val="bullet"/>
+      <w:lvlText w:val=""/>
+      <w:lvlJc w:val="left"/>
+      <w:pPr>
+        <w:ind w:left="720" w:hanging="360"/>
+      </w:pPr>
+      <w:rPr>
+        <w:rFonts w:ascii="Wingdings" w:eastAsia="Times New Roman" w:hAnsi="Wingdings" w:cs="Times New Roman" w:hint="default"/>
+      </w:rPr>
+    </w:lvl>
+    <w:lvl w:ilvl="1" w:tplc="10090003" w:tentative="1">
+      <w:start w:val="1"/>
+      <w:numFmt w:val="bullet"/>
+      <w:lvlText w:val="o"/>
+      <w:lvlJc w:val="left"/>
+      <w:pPr>
+        <w:ind w:left="1440" w:hanging="360"/>
+      </w:pPr>
+      <w:rPr>
+        <w:rFonts w:ascii="Courier New" w:hAnsi="Courier New" w:cs="Courier New" w:hint="default"/>
+      </w:rPr>
+    </w:lvl>
+    <w:lvl w:ilvl="2" w:tplc="10090005" w:tentative="1">
+      <w:start w:val="1"/>
+      <w:numFmt w:val="bullet"/>
+      <w:lvlText w:val=""/>
+      <w:lvlJc w:val="left"/>
+      <w:pPr>
+        <w:ind w:left="2160" w:hanging="360"/>
+      </w:pPr>
+      <w:rPr>
+        <w:rFonts w:ascii="Wingdings" w:hAnsi="Wingdings" w:hint="default"/>
+      </w:rPr>
+    </w:lvl>
+    <w:lvl w:ilvl="3" w:tplc="10090001" w:tentative="1">
+      <w:start w:val="1"/>
+      <w:numFmt w:val="bullet"/>
+      <w:lvlText w:val=""/>
+      <w:lvlJc w:val="left"/>
+      <w:pPr>
+        <w:ind w:left="2880" w:hanging="360"/>
+      </w:pPr>
+      <w:rPr>
+        <w:rFonts w:ascii="Symbol" w:hAnsi="Symbol" w:hint="default"/>
+      </w:rPr>
+    </w:lvl>
+    <w:lvl w:ilvl="4" w:tplc="10090003" w:tentative="1">
+      <w:start w:val="1"/>
+      <w:numFmt w:val="bullet"/>
+      <w:lvlText w:val="o"/>
+      <w:lvlJc w:val="left"/>
+      <w:pPr>
+        <w:ind w:left="3600" w:hanging="360"/>
+      </w:pPr>
+      <w:rPr>
+        <w:rFonts w:ascii="Courier New" w:hAnsi="Courier New" w:cs="Courier New" w:hint="default"/>
+      </w:rPr>
+    </w:lvl>
+    <w:lvl w:ilvl="5" w:tplc="10090005" w:tentative="1">
+      <w:start w:val="1"/>
+      <w:numFmt w:val="bullet"/>
+      <w:lvlText w:val=""/>
+      <w:lvlJc w:val="left"/>
+      <w:pPr>
+        <w:ind w:left="4320" w:hanging="360"/>
+      </w:pPr>
+      <w:rPr>
+        <w:rFonts w:ascii="Wingdings" w:hAnsi="Wingdings" w:hint="default"/>
+      </w:rPr>
+    </w:lvl>
+    <w:lvl w:ilvl="6" w:tplc="10090001" w:tentative="1">
+      <w:start w:val="1"/>
+      <w:numFmt w:val="bullet"/>
+      <w:lvlText w:val=""/>
+      <w:lvlJc w:val="left"/>
+      <w:pPr>
+        <w:ind w:left="5040" w:hanging="360"/>
+      </w:pPr>
+      <w:rPr>
+        <w:rFonts w:ascii="Symbol" w:hAnsi="Symbol" w:hint="default"/>
+      </w:rPr>
+    </w:lvl>
+    <w:lvl w:ilvl="7" w:tplc="10090003" w:tentative="1">
+      <w:start w:val="1"/>
+      <w:numFmt w:val="bullet"/>
+      <w:lvlText w:val="o"/>
+      <w:lvlJc w:val="left"/>
+      <w:pPr>
+        <w:ind w:left="5760" w:hanging="360"/>
+      </w:pPr>
+      <w:rPr>
+        <w:rFonts w:ascii="Courier New" w:hAnsi="Courier New" w:cs="Courier New" w:hint="default"/>
+      </w:rPr>
+    </w:lvl>
+    <w:lvl w:ilvl="8" w:tplc="10090005" w:tentative="1">
+      <w:start w:val="1"/>
+      <w:numFmt w:val="bullet"/>
+      <w:lvlText w:val=""/>
+      <w:lvlJc w:val="left"/>
+      <w:pPr>
+        <w:ind w:left="6480" w:hanging="360"/>
+      </w:pPr>
+      <w:rPr>
+        <w:rFonts w:ascii="Wingdings" w:hAnsi="Wingdings" w:hint="default"/>
+      </w:rPr>
+    </w:lvl>
+  </w:abstractNum>
+  <w:abstractNum w:abstractNumId="8" w15:restartNumberingAfterBreak="0">
     <w:nsid w:val="468472A9"/>
     <w:multiLevelType w:val="hybridMultilevel"/>
     <w:tmpl w:val="522E1918"/>
@@ -3795,7 +3999,7 @@
       </w:rPr>
     </w:lvl>
   </w:abstractNum>
-  <w:abstractNum w:abstractNumId="8" w15:restartNumberingAfterBreak="0">
+  <w:abstractNum w:abstractNumId="9" w15:restartNumberingAfterBreak="0">
     <w:nsid w:val="640B5225"/>
     <w:multiLevelType w:val="multilevel"/>
     <w:tmpl w:val="57C47EC8"/>
@@ -3945,7 +4149,7 @@
     </w:lvl>
   </w:abstractNum>
   <w:num w:numId="1" w16cid:durableId="751703640">
-    <w:abstractNumId w:val="8"/>
+    <w:abstractNumId w:val="9"/>
   </w:num>
   <w:num w:numId="2" w16cid:durableId="21715846">
     <w:abstractNumId w:val="5"/>
@@ -3969,6 +4173,9 @@
     <w:abstractNumId w:val="2"/>
   </w:num>
   <w:num w:numId="9" w16cid:durableId="330446776">
+    <w:abstractNumId w:val="8"/>
+  </w:num>
+  <w:num w:numId="10" w16cid:durableId="2057847514">
     <w:abstractNumId w:val="7"/>
   </w:num>
 </w:numbering>

</xml_diff>